<commit_message>
Reorganise sections and add a reference for Box Muller
</commit_message>
<xml_diff>
--- a/index.docx
+++ b/index.docx
@@ -459,13 +459,177 @@
     </w:p>
     <w:p>
       <w:pPr>
+        <w:pStyle w:val="FirstParagraph"/>
+      </w:pPr>
+      <w:r>
+        <w:t xml:space="preserve">The ability generate simulated data is very useful in a lot of research contexts. Simulated data can be used to</w:t>
+      </w:r>
+      <w:r>
+        <w:t xml:space="preserve"> </w:t>
+      </w:r>
+      <w:hyperlink r:id="rId26">
+        <w:r>
+          <w:rPr>
+            <w:rStyle w:val="Hyperlink"/>
+          </w:rPr>
+          <w:t xml:space="preserve">better understand statistical methods</w:t>
+        </w:r>
+      </w:hyperlink>
+      <w:r>
+        <w:t xml:space="preserve">, or in some cases to actually</w:t>
+      </w:r>
+      <w:r>
+        <w:t xml:space="preserve"> </w:t>
+      </w:r>
+      <w:hyperlink r:id="rId27">
+        <w:r>
+          <w:rPr>
+            <w:rStyle w:val="Hyperlink"/>
+          </w:rPr>
+          <w:t xml:space="preserve">run statistical analyses</w:t>
+        </w:r>
+      </w:hyperlink>
+      <w:r>
+        <w:t xml:space="preserve"> </w:t>
+      </w:r>
+      <w:r>
+        <w:t xml:space="preserve">(e.g., simulating a null distribution against which to compare a sample). Here I want to demonstrate how to simulate data in R. This can be accomplished with base R functions including</w:t>
+      </w:r>
+      <w:r>
+        <w:t xml:space="preserve"> </w:t>
+      </w:r>
+      <w:hyperlink w:anchor="rnorm">
+        <w:r>
+          <w:rPr>
+            <w:rStyle w:val="VerbatimChar"/>
+            <w:rStyle w:val="Hyperlink"/>
+          </w:rPr>
+          <w:t xml:space="preserve">rnorm</w:t>
+        </w:r>
+      </w:hyperlink>
+      <w:r>
+        <w:t xml:space="preserve">,</w:t>
+      </w:r>
+      <w:r>
+        <w:t xml:space="preserve"> </w:t>
+      </w:r>
+      <w:hyperlink w:anchor="runif">
+        <w:r>
+          <w:rPr>
+            <w:rStyle w:val="VerbatimChar"/>
+            <w:rStyle w:val="Hyperlink"/>
+          </w:rPr>
+          <w:t xml:space="preserve">runif</w:t>
+        </w:r>
+      </w:hyperlink>
+      <w:r>
+        <w:t xml:space="preserve">,</w:t>
+      </w:r>
+      <w:r>
+        <w:t xml:space="preserve"> </w:t>
+      </w:r>
+      <w:hyperlink w:anchor="rbinom">
+        <w:r>
+          <w:rPr>
+            <w:rStyle w:val="VerbatimChar"/>
+            <w:rStyle w:val="Hyperlink"/>
+          </w:rPr>
+          <w:t xml:space="preserve">rbinom</w:t>
+        </w:r>
+      </w:hyperlink>
+      <w:r>
+        <w:t xml:space="preserve">,</w:t>
+      </w:r>
+      <w:r>
+        <w:t xml:space="preserve"> </w:t>
+      </w:r>
+      <w:hyperlink w:anchor="rpois">
+        <w:r>
+          <w:rPr>
+            <w:rStyle w:val="VerbatimChar"/>
+            <w:rStyle w:val="Hyperlink"/>
+          </w:rPr>
+          <w:t xml:space="preserve">rpois</w:t>
+        </w:r>
+      </w:hyperlink>
+      <w:r>
+        <w:t xml:space="preserve">, or</w:t>
+      </w:r>
+      <w:r>
+        <w:t xml:space="preserve"> </w:t>
+      </w:r>
+      <w:r>
+        <w:rPr>
+          <w:rStyle w:val="VerbatimChar"/>
+        </w:rPr>
+        <w:t xml:space="preserve">rgamma</w:t>
+      </w:r>
+      <w:r>
+        <w:t xml:space="preserve">; all of these functions sample univariate data (i.e., one variable) from a specified distribution. The function</w:t>
+      </w:r>
+      <w:r>
+        <w:t xml:space="preserve"> </w:t>
+      </w:r>
+      <w:hyperlink w:anchor="sample">
+        <w:r>
+          <w:rPr>
+            <w:rStyle w:val="VerbatimChar"/>
+            <w:rStyle w:val="Hyperlink"/>
+          </w:rPr>
+          <w:t xml:space="preserve">sample</w:t>
+        </w:r>
+      </w:hyperlink>
+      <w:r>
+        <w:t xml:space="preserve"> </w:t>
+      </w:r>
+      <w:r>
+        <w:t xml:space="preserve">can be used to sample elements from an R object with or without replacement. Using the</w:t>
+      </w:r>
+      <w:r>
+        <w:t xml:space="preserve"> </w:t>
+      </w:r>
+      <w:hyperlink r:id="rId28">
+        <w:r>
+          <w:rPr>
+            <w:rStyle w:val="Hyperlink"/>
+          </w:rPr>
+          <w:t xml:space="preserve">MASS</w:t>
+        </w:r>
+      </w:hyperlink>
+      <w:r>
+        <w:t xml:space="preserve"> </w:t>
+      </w:r>
+      <w:r>
+        <w:t xml:space="preserve">library, the</w:t>
+      </w:r>
+      <w:r>
+        <w:t xml:space="preserve"> </w:t>
+      </w:r>
+      <w:hyperlink w:anchor="mvtnorm">
+        <w:r>
+          <w:rPr>
+            <w:rStyle w:val="VerbatimChar"/>
+            <w:rStyle w:val="Hyperlink"/>
+          </w:rPr>
+          <w:t xml:space="preserve">mvtnorm</w:t>
+        </w:r>
+      </w:hyperlink>
+      <w:r>
+        <w:t xml:space="preserve"> </w:t>
+      </w:r>
+      <w:r>
+        <w:t xml:space="preserve">function will sample multiple variables with a known correlation structure (i.e., we can tell R how variables should be correlated with one another) and normally distributed errors.</w:t>
+      </w:r>
+    </w:p>
+    <w:p>
+      <w:pPr>
         <w:pStyle w:val="Heading1"/>
       </w:pPr>
-      <w:bookmarkStart w:id="26" w:name="univariate-random-numbers"/>
+      <w:bookmarkStart w:id="29" w:name="univariate-random-numbers"/>
       <w:r>
         <w:t xml:space="preserve">Univariate random numbers</w:t>
       </w:r>
-      <w:bookmarkEnd w:id="26"/>
+      <w:bookmarkEnd w:id="29"/>
     </w:p>
     <w:p>
       <w:pPr>
@@ -605,7 +769,7 @@
       <w:r>
         <w:t xml:space="preserve"> </w:t>
       </w:r>
-      <w:hyperlink r:id="rId27">
+      <w:hyperlink r:id="rId30">
         <w:r>
           <w:rPr>
             <w:rStyle w:val="Hyperlink"/>
@@ -816,7 +980,7 @@
         <w:rPr>
           <w:rStyle w:val="VerbatimChar"/>
         </w:rPr>
-        <w:t xml:space="preserve">##  [1]  1.4807589  0.3336701 -1.5004096 -0.1829917  0.7420339  1.0721036</w:t>
+        <w:t xml:space="preserve">##  [1] -0.75967965 -1.03246647  0.40022340  1.15770710 -0.81383672  1.12936672</w:t>
       </w:r>
       <w:r>
         <w:br w:type="textWrapping"/>
@@ -825,7 +989,7 @@
         <w:rPr>
           <w:rStyle w:val="VerbatimChar"/>
         </w:rPr>
-        <w:t xml:space="preserve">##  [7] -0.6878588  0.4531053 -0.2821740 -1.9038943</w:t>
+        <w:t xml:space="preserve">##  [7] -0.05265399  0.19615509 -1.22709616 -0.48876879</w:t>
       </w:r>
     </w:p>
     <w:p>
@@ -1137,7 +1301,7 @@
                     </pic:cNvPicPr>
                   </pic:nvPicPr>
                   <pic:blipFill>
-                    <a:blip r:embed="rId28"/>
+                    <a:blip r:embed="rId31"/>
                     <a:stretch>
                       <a:fillRect/>
                     </a:stretch>
@@ -1224,7 +1388,7 @@
       <w:r>
         <w:t xml:space="preserve"> </w:t>
       </w:r>
-      <w:hyperlink r:id="rId29">
+      <w:hyperlink r:id="rId32">
         <w:r>
           <w:rPr>
             <w:rStyle w:val="Hyperlink"/>
@@ -1519,7 +1683,7 @@
         <w:rPr>
           <w:rStyle w:val="VerbatimChar"/>
         </w:rPr>
-        <w:t xml:space="preserve">##  [1] 0.06515502 0.01018357 0.47110354 0.47181996 0.38471393 0.80019765</w:t>
+        <w:t xml:space="preserve">##  [1] 0.7101657 0.8140436 0.8575069 0.0966789 0.6921411 0.9077216 0.1693771</w:t>
       </w:r>
       <w:r>
         <w:br w:type="textWrapping"/>
@@ -1528,7 +1692,7 @@
         <w:rPr>
           <w:rStyle w:val="VerbatimChar"/>
         </w:rPr>
-        <w:t xml:space="preserve">##  [7] 0.29981648 0.89454921 0.37141363 0.17092457</w:t>
+        <w:t xml:space="preserve">##  [8] 0.7197693 0.1450784 0.5646749</w:t>
       </w:r>
     </w:p>
     <w:p>
@@ -1840,7 +2004,7 @@
                     </pic:cNvPicPr>
                   </pic:nvPicPr>
                   <pic:blipFill>
-                    <a:blip r:embed="rId30"/>
+                    <a:blip r:embed="rId33"/>
                     <a:stretch>
                       <a:fillRect/>
                     </a:stretch>
@@ -1912,7 +2076,7 @@
       <w:r>
         <w:t xml:space="preserve"> </w:t>
       </w:r>
-      <w:hyperlink r:id="rId31">
+      <w:hyperlink r:id="rId34">
         <w:r>
           <w:rPr>
             <w:rStyle w:val="Hyperlink"/>
@@ -2167,7 +2331,7 @@
         <w:rPr>
           <w:rStyle w:val="VerbatimChar"/>
         </w:rPr>
-        <w:t xml:space="preserve">## [1] 500</w:t>
+        <w:t xml:space="preserve">## [1] 484</w:t>
       </w:r>
     </w:p>
     <w:p>
@@ -2175,7 +2339,7 @@
         <w:pStyle w:val="FirstParagraph"/>
       </w:pPr>
       <w:r>
-        <w:t xml:space="preserve">The above result shows that the coin came up heads 500 times. Note, however, the (required) argument</w:t>
+        <w:t xml:space="preserve">The above result shows that the coin came up heads 484 times. Note, however, the (required) argument</w:t>
       </w:r>
       <w:r>
         <w:t xml:space="preserve"> </w:t>
@@ -2353,7 +2517,7 @@
         <w:rPr>
           <w:rStyle w:val="VerbatimChar"/>
         </w:rPr>
-        <w:t xml:space="preserve">## [1] 514 538</w:t>
+        <w:t xml:space="preserve">## [1] 504 511</w:t>
       </w:r>
     </w:p>
     <w:p>
@@ -2361,7 +2525,7 @@
         <w:pStyle w:val="FirstParagraph"/>
       </w:pPr>
       <w:r>
-        <w:t xml:space="preserve">In the above, a fair coin was flipped 1000 times and returned 514 heads, and then another fair coin was flipped 1000 times and returned 538 heads. As with the</w:t>
+        <w:t xml:space="preserve">In the above, a fair coin was flipped 1000 times and returned 504 heads, and then another fair coin was flipped 1000 times and returned 511 heads. As with the</w:t>
       </w:r>
       <w:r>
         <w:t xml:space="preserve"> </w:t>
@@ -2708,7 +2872,7 @@
                     </pic:cNvPicPr>
                   </pic:nvPicPr>
                   <pic:blipFill>
-                    <a:blip r:embed="rId32"/>
+                    <a:blip r:embed="rId35"/>
                     <a:stretch>
                       <a:fillRect/>
                     </a:stretch>
@@ -2882,7 +3046,7 @@
         <w:rPr>
           <w:rStyle w:val="VerbatimChar"/>
         </w:rPr>
-        <w:t xml:space="preserve">##  [1] 0 1 1 0 0 0 0 1 0 0</w:t>
+        <w:t xml:space="preserve">##  [1] 0 1 1 1 1 1 0 0 1 1</w:t>
       </w:r>
     </w:p>
     <w:p>
@@ -3001,7 +3165,7 @@
       <w:r>
         <w:t xml:space="preserve"> </w:t>
       </w:r>
-      <w:hyperlink r:id="rId33">
+      <w:hyperlink r:id="rId36">
         <w:r>
           <w:rPr>
             <w:rStyle w:val="Hyperlink"/>
@@ -3218,7 +3382,7 @@
         <w:rPr>
           <w:rStyle w:val="VerbatimChar"/>
         </w:rPr>
-        <w:t xml:space="preserve">##  [1] 3 2 0 0 2 0 0 2 1 1</w:t>
+        <w:t xml:space="preserve">##  [1] 0 1 2 1 1 0 1 2 1 2</w:t>
       </w:r>
     </w:p>
     <w:p>
@@ -3526,7 +3690,7 @@
                     </pic:cNvPicPr>
                   </pic:nvPicPr>
                   <pic:blipFill>
-                    <a:blip r:embed="rId34"/>
+                    <a:blip r:embed="rId37"/>
                     <a:stretch>
                       <a:fillRect/>
                     </a:stretch>
@@ -3557,7 +3721,7 @@
       <w:pPr>
         <w:pStyle w:val="Heading1"/>
       </w:pPr>
-      <w:bookmarkStart w:id="35" w:name="random-sampling-using-sample"/>
+      <w:bookmarkStart w:id="38" w:name="random-sampling-using-sample"/>
       <w:r>
         <w:t xml:space="preserve">Random sampling using</w:t>
       </w:r>
@@ -3570,7 +3734,7 @@
         </w:rPr>
         <w:t xml:space="preserve">sample</w:t>
       </w:r>
-      <w:bookmarkEnd w:id="35"/>
+      <w:bookmarkEnd w:id="38"/>
     </w:p>
     <w:p>
       <w:pPr>
@@ -3812,7 +3976,7 @@
         <w:t xml:space="preserve"> </w:t>
       </w:r>
       <w:r>
-        <w:t xml:space="preserve">to a randomly selected value, in this case 10. Because we have not specified a probability vector</w:t>
+        <w:t xml:space="preserve">to a randomly selected value, in this case 9. Because we have not specified a probability vector</w:t>
       </w:r>
       <w:r>
         <w:t xml:space="preserve"> </w:t>
@@ -4008,7 +4172,7 @@
         <w:rPr>
           <w:rStyle w:val="VerbatimChar"/>
         </w:rPr>
-        <w:t xml:space="preserve">##  [1]  4 10  1  8  3  5  6  2  7  9</w:t>
+        <w:t xml:space="preserve">##  [1]  1  6 10  9  7  8  5  4  3  2</w:t>
       </w:r>
     </w:p>
     <w:p>
@@ -4191,7 +4355,7 @@
         <w:rPr>
           <w:rStyle w:val="VerbatimChar"/>
         </w:rPr>
-        <w:t xml:space="preserve">##  [1] 7 9 3 2 4 7 4 8 8 5</w:t>
+        <w:t xml:space="preserve">##  [1] 3 9 7 9 2 5 3 1 5 8</w:t>
       </w:r>
     </w:p>
     <w:p>
@@ -4199,7 +4363,7 @@
         <w:pStyle w:val="FirstParagraph"/>
       </w:pPr>
       <w:r>
-        <w:t xml:space="preserve">Note that the numbers {4, 7, 8} are now repeated in the set of randomly sampled values above. We can also specify the probability of sampling each element, with the condition that these probabilities need to sum to 1. Below shows an example in which the numbers 1-5 are sampled with a probability of 0.05, while the numbers 6-10 are sampled with a probability of 0.15, thereby biasing sampling toward larger numbers.</w:t>
+        <w:t xml:space="preserve">Note that the numbers {3, 5, 9} are now repeated in the set of randomly sampled values above. We can also specify the probability of sampling each element, with the condition that these probabilities need to sum to 1. Below shows an example in which the numbers 1-5 are sampled with a probability of 0.05, while the numbers 6-10 are sampled with a probability of 0.15, thereby biasing sampling toward larger numbers.</w:t>
       </w:r>
     </w:p>
     <w:p>
@@ -4497,7 +4661,7 @@
         <w:rPr>
           <w:rStyle w:val="VerbatimChar"/>
         </w:rPr>
-        <w:t xml:space="preserve">##  [1]  7  9  1  9  7  7  8  7 10  1</w:t>
+        <w:t xml:space="preserve">##  [1] 2 4 9 2 1 2 7 4 6 7</w:t>
       </w:r>
     </w:p>
     <w:p>
@@ -4527,31 +4691,31 @@
       <w:pPr>
         <w:pStyle w:val="Heading1"/>
       </w:pPr>
-      <w:bookmarkStart w:id="36" w:name="simulating-data-with-known-correlations"/>
+      <w:bookmarkStart w:id="39" w:name="simulating-data-with-known-correlations"/>
       <w:r>
         <w:t xml:space="preserve">Simulating data with known correlations</w:t>
       </w:r>
-      <w:bookmarkEnd w:id="36"/>
+      <w:bookmarkEnd w:id="39"/>
     </w:p>
     <w:p>
       <w:pPr>
         <w:pStyle w:val="Heading1"/>
       </w:pPr>
-      <w:bookmarkStart w:id="37" w:name="simulating-a-full-data-set"/>
+      <w:bookmarkStart w:id="40" w:name="simulating-a-full-data-set"/>
       <w:r>
         <w:t xml:space="preserve">Simulating a full data set</w:t>
       </w:r>
-      <w:bookmarkEnd w:id="37"/>
+      <w:bookmarkEnd w:id="40"/>
     </w:p>
     <w:p>
       <w:pPr>
         <w:pStyle w:val="Heading1"/>
       </w:pPr>
-      <w:bookmarkStart w:id="38" w:name="conclusions"/>
+      <w:bookmarkStart w:id="41" w:name="conclusions"/>
       <w:r>
         <w:t xml:space="preserve">Conclusions</w:t>
       </w:r>
-      <w:bookmarkEnd w:id="38"/>
+      <w:bookmarkEnd w:id="41"/>
     </w:p>
     <w:sectPr/>
   </w:body>

</xml_diff>